<commit_message>
Sprint 2 - Fix Pattern 1
</commit_message>
<xml_diff>
--- a/Project/Phase 1/Sprint1/Pedro Perdigão 58165/patterns_element1.docx
+++ b/Project/Phase 1/Sprint1/Pedro Perdigão 58165/patterns_element1.docx
@@ -119,7 +119,29 @@
         <w:rPr>
           <w:lang w:val="en-US"/>
         </w:rPr>
-        <w:t>As the object is not created until the getInstance() method is called, our program is more efficient. Especially, i</w:t>
+        <w:t xml:space="preserve">As the object is not created until the </w:t>
+      </w:r>
+      <w:proofErr w:type="spellStart"/>
+      <w:proofErr w:type="gramStart"/>
+      <w:r>
+        <w:rPr>
+          <w:lang w:val="en-US"/>
+        </w:rPr>
+        <w:t>getInstance</w:t>
+      </w:r>
+      <w:proofErr w:type="spellEnd"/>
+      <w:r>
+        <w:rPr>
+          <w:lang w:val="en-US"/>
+        </w:rPr>
+        <w:t>(</w:t>
+      </w:r>
+      <w:proofErr w:type="gramEnd"/>
+      <w:r>
+        <w:rPr>
+          <w:lang w:val="en-US"/>
+        </w:rPr>
+        <w:t>) method is called, our program is more efficient. Especially, i</w:t>
       </w:r>
       <w:r>
         <w:rPr>
@@ -883,6 +905,8 @@
           </wp:anchor>
         </w:drawing>
       </w:r>
+      <w:proofErr w:type="spellStart"/>
+      <w:proofErr w:type="gramStart"/>
       <w:r>
         <w:rPr>
           <w:b/>
@@ -891,12 +915,10 @@
           <w:szCs w:val="24"/>
           <w:lang w:val="en-US"/>
         </w:rPr>
-        <w:t>getInstance() method</w:t>
-      </w:r>
-    </w:p>
-    <w:p>
-      <w:pPr>
-        <w:ind w:left="360"/>
+        <w:t>getInstance</w:t>
+      </w:r>
+      <w:proofErr w:type="spellEnd"/>
+      <w:r>
         <w:rPr>
           <w:b/>
           <w:bCs/>
@@ -904,11 +926,10 @@
           <w:szCs w:val="24"/>
           <w:lang w:val="en-US"/>
         </w:rPr>
-      </w:pPr>
-    </w:p>
-    <w:p>
-      <w:pPr>
-        <w:ind w:left="360"/>
+        <w:t>(</w:t>
+      </w:r>
+      <w:proofErr w:type="gramEnd"/>
+      <w:r>
         <w:rPr>
           <w:b/>
           <w:bCs/>
@@ -916,7 +937,8 @@
           <w:szCs w:val="24"/>
           <w:lang w:val="en-US"/>
         </w:rPr>
-      </w:pPr>
+        <w:t>) method</w:t>
+      </w:r>
     </w:p>
     <w:p>
       <w:pPr>
@@ -944,6 +966,30 @@
     </w:p>
     <w:p>
       <w:pPr>
+        <w:ind w:left="360"/>
+        <w:rPr>
+          <w:b/>
+          <w:bCs/>
+          <w:sz w:val="24"/>
+          <w:szCs w:val="24"/>
+          <w:lang w:val="en-US"/>
+        </w:rPr>
+      </w:pPr>
+    </w:p>
+    <w:p>
+      <w:pPr>
+        <w:ind w:left="360"/>
+        <w:rPr>
+          <w:b/>
+          <w:bCs/>
+          <w:sz w:val="24"/>
+          <w:szCs w:val="24"/>
+          <w:lang w:val="en-US"/>
+        </w:rPr>
+      </w:pPr>
+    </w:p>
+    <w:p>
+      <w:pPr>
         <w:jc w:val="both"/>
         <w:rPr>
           <w:b/>
@@ -986,7 +1032,33 @@
         <w:rPr>
           <w:lang w:val="en-US"/>
         </w:rPr>
-        <w:t>As shown above the class (ExternakFileTypes) has only one instance (“</w:t>
+        <w:t>As shown above the class (</w:t>
+      </w:r>
+      <w:proofErr w:type="spellStart"/>
+      <w:r>
+        <w:rPr>
+          <w:lang w:val="en-US"/>
+        </w:rPr>
+        <w:t>Externa</w:t>
+      </w:r>
+      <w:r>
+        <w:rPr>
+          <w:lang w:val="en-US"/>
+        </w:rPr>
+        <w:t>l</w:t>
+      </w:r>
+      <w:r>
+        <w:rPr>
+          <w:lang w:val="en-US"/>
+        </w:rPr>
+        <w:t>FileTypes</w:t>
+      </w:r>
+      <w:proofErr w:type="spellEnd"/>
+      <w:r>
+        <w:rPr>
+          <w:lang w:val="en-US"/>
+        </w:rPr>
+        <w:t>) has only one instance (“</w:t>
       </w:r>
       <w:r>
         <w:rPr>
@@ -1021,7 +1093,29 @@
         <w:rPr>
           <w:lang w:val="en-US"/>
         </w:rPr>
-        <w:t xml:space="preserve">The constructor of class is private and the method getInstance() </w:t>
+        <w:t xml:space="preserve">The constructor of class is private and the method </w:t>
+      </w:r>
+      <w:proofErr w:type="spellStart"/>
+      <w:proofErr w:type="gramStart"/>
+      <w:r>
+        <w:rPr>
+          <w:lang w:val="en-US"/>
+        </w:rPr>
+        <w:t>getInstance</w:t>
+      </w:r>
+      <w:proofErr w:type="spellEnd"/>
+      <w:r>
+        <w:rPr>
+          <w:lang w:val="en-US"/>
+        </w:rPr>
+        <w:t>(</w:t>
+      </w:r>
+      <w:proofErr w:type="gramEnd"/>
+      <w:r>
+        <w:rPr>
+          <w:lang w:val="en-US"/>
+        </w:rPr>
+        <w:t xml:space="preserve">) </w:t>
       </w:r>
       <w:r>
         <w:rPr>

</xml_diff>